<commit_message>
breytti lýsingu á verkefni 1
</commit_message>
<xml_diff>
--- a/verkefni1.docx
+++ b/verkefni1.docx
@@ -239,8 +239,32 @@
         </w:rPr>
         <w:t>Merkið vélmennið þannig að vel sjáist hver á</w:t>
       </w:r>
+    </w:p>
+    <w:p>
+      <w:pPr>
+        <w:pStyle w:val="ListParagraph"/>
+        <w:numPr>
+          <w:ilvl w:val="0"/>
+          <w:numId w:val="2"/>
+        </w:numPr>
+        <w:rPr>
+          <w:lang w:val="is-IS"/>
+        </w:rPr>
+      </w:pPr>
+      <w:r>
+        <w:rPr>
+          <w:lang w:val="is-IS"/>
+        </w:rPr>
+        <w:t xml:space="preserve">Takið mynd af vélmenni frá hlið framan og að ofan skilið síðan slóðinni í Innu </w:t>
+      </w:r>
       <w:bookmarkStart w:id="0" w:name="_GoBack"/>
       <w:bookmarkEnd w:id="0"/>
+      <w:r>
+        <w:rPr>
+          <w:lang w:val="is-IS"/>
+        </w:rPr>
+        <w:t>verkefni 1</w:t>
+      </w:r>
     </w:p>
     <w:p>
       <w:pPr>

</xml_diff>